<commit_message>
bano nays ha nays ha
</commit_message>
<xml_diff>
--- a/New Document.docx
+++ b/New Document.docx
@@ -198,8 +198,6 @@
               </w:rPr>
               <w:t>s</w:t>
             </w:r>
-            <w:bookmarkStart w:id="0" w:name="_GoBack"/>
-            <w:bookmarkEnd w:id="0"/>
           </w:p>
         </w:tc>
         <w:tc>
@@ -482,14 +480,8 @@
               </w:rPr>
               <w:t>Mr. Jojo Castillo</w:t>
             </w:r>
-            <w:r>
-              <w:rPr>
-                <w:rFonts w:ascii="Times New Roman" w:hAnsi="Times New Roman"/>
-                <w:b/>
-                <w:bCs/>
-              </w:rPr>
-              <w:t>i</w:t>
-            </w:r>
+            <w:bookmarkStart w:id="0" w:name="_GoBack"/>
+            <w:bookmarkEnd w:id="0"/>
           </w:p>
         </w:tc>
         <w:tc>

</xml_diff>